<commit_message>
remplemssement du projet doc ajenda
</commit_message>
<xml_diff>
--- a/Projet Agenda Clinique.docx
+++ b/Projet Agenda Clinique.docx
@@ -3,6 +3,9 @@
 <w:document xmlns:ve="http://schemas.openxmlformats.org/markup-compatibility/2006" xmlns:o="urn:schemas-microsoft-com:office:office" xmlns:r="http://schemas.openxmlformats.org/officeDocument/2006/relationships" xmlns:m="http://schemas.openxmlformats.org/officeDocument/2006/math" xmlns:v="urn:schemas-microsoft-com:vml" xmlns:wp="http://schemas.openxmlformats.org/drawingml/2006/wordprocessingDrawing" xmlns:w10="urn:schemas-microsoft-com:office:word" xmlns:w="http://schemas.openxmlformats.org/wordprocessingml/2006/main" xmlns:wne="http://schemas.microsoft.com/office/word/2006/wordml">
   <w:body>
     <w:p>
+      <w:pPr>
+        <w:pStyle w:val="Titre1"/>
+      </w:pPr>
       <w:r>
         <w:t xml:space="preserve">Projet </w:t>
       </w:r>
@@ -10,15 +13,54 @@
         <w:t>de gestion de l'agenda de la "C</w:t>
       </w:r>
       <w:r>
-        <w:t>linique médicale Tremblay-Zintohl-Müller</w:t>
+        <w:t>linique médicale Tremblay-</w:t>
+      </w:r>
+      <w:proofErr w:type="spellStart"/>
+      <w:r>
+        <w:t>Zintohl</w:t>
+      </w:r>
+      <w:proofErr w:type="spellEnd"/>
+      <w:r>
+        <w:t>-Müller</w:t>
       </w:r>
       <w:r>
         <w:t>"</w:t>
       </w:r>
     </w:p>
-    <w:p>
-      <w:r>
-        <w:t>Vous allez devoir développer l'application de gestion de l'agenda du personnel d'une clinique médicale. L'application devra permettre d'effectuer les opérations suivantes :</w:t>
+    <w:p/>
+    <w:p>
+      <w:pPr>
+        <w:pStyle w:val="Titre2"/>
+      </w:pPr>
+      <w:r>
+        <w:t>Objectif du projet</w:t>
+      </w:r>
+    </w:p>
+    <w:p>
+      <w:r>
+        <w:t>Développer et déployer un projet site PHP de A à Z, s'approchant autant que possible d'un produit professionnel.</w:t>
+      </w:r>
+    </w:p>
+    <w:p>
+      <w:pPr>
+        <w:pStyle w:val="Titre2"/>
+      </w:pPr>
+      <w:r>
+        <w:t>Description du projet</w:t>
+      </w:r>
+    </w:p>
+    <w:p>
+      <w:r>
+        <w:t>L</w:t>
+      </w:r>
+      <w:r>
+        <w:t xml:space="preserve">'application </w:t>
+      </w:r>
+      <w:r>
+        <w:t xml:space="preserve">est un site </w:t>
+      </w:r>
+      <w:r>
+        <w:t>de gestion de l'agenda du personnel d'une clinique médicale. L'application devra permettre d'effectuer les opérations suivantes :</w:t>
       </w:r>
     </w:p>
     <w:p>
@@ -30,7 +72,15 @@
         </w:numPr>
       </w:pPr>
       <w:r>
-        <w:t>Gestion de l'agenda journalier de chaque employé (ajout, suppr d'activité)</w:t>
+        <w:t xml:space="preserve">Gestion de l'agenda journalier de chaque employé (ajout, </w:t>
+      </w:r>
+      <w:proofErr w:type="spellStart"/>
+      <w:r>
+        <w:t>suppr</w:t>
+      </w:r>
+      <w:proofErr w:type="spellEnd"/>
+      <w:r>
+        <w:t xml:space="preserve"> d'activité)</w:t>
       </w:r>
     </w:p>
     <w:p>
@@ -42,7 +92,15 @@
         </w:numPr>
       </w:pPr>
       <w:r>
-        <w:t>Ajout/ suppr d'employé</w:t>
+        <w:t xml:space="preserve">Ajout/ </w:t>
+      </w:r>
+      <w:proofErr w:type="spellStart"/>
+      <w:r>
+        <w:t>suppr</w:t>
+      </w:r>
+      <w:proofErr w:type="spellEnd"/>
+      <w:r>
+        <w:t xml:space="preserve"> d'employé</w:t>
       </w:r>
     </w:p>
     <w:p>
@@ -57,7 +115,6 @@
         <w:t>Connexion / déconnexion de l'utilisateur avec accès sécurisé par mot de passe</w:t>
       </w:r>
     </w:p>
-    <w:p/>
     <w:p>
       <w:r>
         <w:t>L'</w:t>
@@ -93,10 +150,28 @@
         </w:numPr>
       </w:pPr>
       <w:r>
-        <w:t>L'agenda est le même pour tous les jours de l'année</w:t>
-      </w:r>
-    </w:p>
-    <w:p/>
+        <w:t xml:space="preserve">L'agenda </w:t>
+      </w:r>
+      <w:r>
+        <w:t xml:space="preserve">quotidien </w:t>
+      </w:r>
+      <w:r>
+        <w:t>est le même pour tous les jours de l'année</w:t>
+      </w:r>
+    </w:p>
+    <w:p>
+      <w:pPr>
+        <w:pStyle w:val="Titre2"/>
+      </w:pPr>
+      <w:r>
+        <w:t>Le client, le démarrage du projet</w:t>
+      </w:r>
+    </w:p>
+    <w:p>
+      <w:r>
+        <w:t>Le client est la Clinique. Le chef de projet est votre professeur. Il apportera les modifications nécessaires à la bonne marche du projet et fera les mises à jour du cahier des charges.</w:t>
+      </w:r>
+    </w:p>
     <w:p>
       <w:r>
         <w:t xml:space="preserve">Le projet a été démarré par une entreprise qui a rapidement perdu le contrat. Votre équipe hérite du code source initial de l'application </w:t>
@@ -117,13 +192,28 @@
         <w:t>. Le code source est livré en l'état, très peu de travail a été fait.</w:t>
       </w:r>
     </w:p>
-    <w:p/>
-    <w:p>
-      <w:r>
-        <w:t>Etape 0</w:t>
-      </w:r>
-      <w:r>
-        <w:t xml:space="preserve"> (réalisée). Déclaration de con</w:t>
+    <w:p>
+      <w:pPr>
+        <w:pStyle w:val="Titre2"/>
+      </w:pPr>
+      <w:r>
+        <w:t>Étapes de réalisation</w:t>
+      </w:r>
+    </w:p>
+    <w:p>
+      <w:pPr>
+        <w:pStyle w:val="Titre3"/>
+      </w:pPr>
+      <w:r>
+        <w:t>Étape</w:t>
+      </w:r>
+      <w:r>
+        <w:t xml:space="preserve"> 0 (réalisée)</w:t>
+      </w:r>
+    </w:p>
+    <w:p>
+      <w:r>
+        <w:t>Déclaration de con</w:t>
       </w:r>
       <w:r>
         <w:t>s</w:t>
@@ -139,11 +229,25 @@
       </w:r>
     </w:p>
     <w:p>
-      <w:r>
-        <w:t>Etape 1. Affichage de l'agenda de chaque employée en choisissant son nom dans le menu.</w:t>
-      </w:r>
-      <w:r>
-        <w:t xml:space="preserve"> Création d'une page de formulaire d'ajout d'employé et branchement de cette page dans le menu.</w:t>
+      <w:pPr>
+        <w:pStyle w:val="Titre3"/>
+      </w:pPr>
+      <w:r>
+        <w:t>Étape</w:t>
+      </w:r>
+      <w:r>
+        <w:t xml:space="preserve"> </w:t>
+      </w:r>
+      <w:r>
+        <w:t xml:space="preserve">1 - </w:t>
+      </w:r>
+      <w:r>
+        <w:t>Affichage agenda et Menu des employés</w:t>
+      </w:r>
+    </w:p>
+    <w:p>
+      <w:r>
+        <w:t>Affichage de l'agenda de chaque employée en choisissant son nom dans le menu.</w:t>
       </w:r>
     </w:p>
     <w:p>
@@ -193,61 +297,301 @@
     </w:p>
     <w:p>
       <w:pPr>
+        <w:pStyle w:val="Titre3"/>
+      </w:pPr>
+      <w:r>
+        <w:lastRenderedPageBreak/>
+        <w:t>Étape</w:t>
+      </w:r>
+      <w:r>
+        <w:t xml:space="preserve"> 2</w:t>
+      </w:r>
+      <w:r>
+        <w:t xml:space="preserve"> </w:t>
+      </w:r>
+      <w:r>
+        <w:t>–</w:t>
+      </w:r>
+      <w:r>
+        <w:t xml:space="preserve"> </w:t>
+      </w:r>
+      <w:r>
+        <w:t xml:space="preserve">Formulaires </w:t>
+      </w:r>
+    </w:p>
+    <w:p>
+      <w:pPr>
+        <w:pStyle w:val="Titre4"/>
+      </w:pPr>
+      <w:r>
+        <w:t>Formulaire d'édition d'un agenda</w:t>
+      </w:r>
+    </w:p>
+    <w:p>
+      <w:r>
+        <w:t>Mise en place du formulaire d'édition d'agenda dans une page dédiée. La page doit rappeler le nom de l'employé. Le formulaire permet d'éditer les données d'un agenda (8 plages horaire avec pour chacune, le type d'activité). Le formulaire doit donc contenir 8 lignes de champs de sélection d'activités (1 ligne par plage horaire).</w:t>
+      </w:r>
+    </w:p>
+    <w:p>
+      <w:r>
+        <w:t>Validation des données de formulaire: La valeur de chaque activité doit être valide. Le type d'activité "</w:t>
+      </w:r>
+      <w:r>
+        <w:t>Hors clinique</w:t>
+      </w:r>
+      <w:r>
+        <w:t>" est attribué aux plages sans activité.</w:t>
+      </w:r>
+    </w:p>
+    <w:p>
+      <w:r>
+        <w:t>Une fois le formulaire validé, l'utilisateur est redirigé vers la page d'accueil.</w:t>
+      </w:r>
+    </w:p>
+    <w:p>
+      <w:r>
+        <w:t>Les données d'agenda seront sauvegardées provisoirement dans un fichier local serveur en attendant de la mise en place de la couche DB par l'équipe.</w:t>
+      </w:r>
+    </w:p>
+    <w:p>
+      <w:pPr>
+        <w:pStyle w:val="Titre4"/>
+      </w:pPr>
+      <w:r>
+        <w:t>Formulaire 2 : Formulaire d'édition/ajout d'un employé</w:t>
+      </w:r>
+    </w:p>
+    <w:p>
+      <w:r>
+        <w:t>Le formulaire doit contenir les champs suivants</w:t>
+      </w:r>
+      <w:r>
+        <w:t>:</w:t>
+      </w:r>
+    </w:p>
+    <w:p>
+      <w:pPr>
         <w:pStyle w:val="Paragraphedeliste"/>
         <w:numPr>
           <w:ilvl w:val="0"/>
-          <w:numId w:val="2"/>
+          <w:numId w:val="4"/>
         </w:numPr>
       </w:pPr>
       <w:r>
-        <w:t>----</w:t>
+        <w:t>Nom de l'employé</w:t>
+      </w:r>
+    </w:p>
+    <w:p>
+      <w:pPr>
+        <w:pStyle w:val="Paragraphedeliste"/>
+        <w:numPr>
+          <w:ilvl w:val="0"/>
+          <w:numId w:val="4"/>
+        </w:numPr>
+      </w:pPr>
+      <w:r>
+        <w:t>Type d'employé</w:t>
+      </w:r>
+    </w:p>
+    <w:p>
+      <w:pPr>
+        <w:pStyle w:val="Paragraphedeliste"/>
+        <w:numPr>
+          <w:ilvl w:val="0"/>
+          <w:numId w:val="4"/>
+        </w:numPr>
+      </w:pPr>
+      <w:r>
+        <w:t>Nom d'utilisateur (username)</w:t>
+      </w:r>
+    </w:p>
+    <w:p>
+      <w:pPr>
+        <w:pStyle w:val="Paragraphedeliste"/>
+        <w:numPr>
+          <w:ilvl w:val="0"/>
+          <w:numId w:val="4"/>
+        </w:numPr>
+      </w:pPr>
+      <w:r>
+        <w:t>Mot de passe (</w:t>
+      </w:r>
+      <w:proofErr w:type="spellStart"/>
+      <w:r>
+        <w:t>password</w:t>
+      </w:r>
+      <w:proofErr w:type="spellEnd"/>
+      <w:r>
+        <w:t>)</w:t>
+      </w:r>
+    </w:p>
+    <w:p>
+      <w:pPr>
+        <w:pStyle w:val="Paragraphedeliste"/>
+        <w:numPr>
+          <w:ilvl w:val="0"/>
+          <w:numId w:val="4"/>
+        </w:numPr>
+      </w:pPr>
+      <w:r>
+        <w:t>Date d'entrée dans la clinique</w:t>
+      </w:r>
+    </w:p>
+    <w:p>
+      <w:pPr>
+        <w:pStyle w:val="Paragraphedeliste"/>
+        <w:numPr>
+          <w:ilvl w:val="0"/>
+          <w:numId w:val="4"/>
+        </w:numPr>
+      </w:pPr>
+      <w:r>
+        <w:t>….</w:t>
+      </w:r>
+    </w:p>
+    <w:p>
+      <w:pPr>
+        <w:pStyle w:val="Titre4"/>
+      </w:pPr>
+      <w:r>
+        <w:t>Formulaire 3: Connexion / Déconnexion</w:t>
+      </w:r>
+    </w:p>
+    <w:p>
+      <w:r>
+        <w:t>2 champs d'un login classique.</w:t>
+      </w:r>
+    </w:p>
+    <w:p>
+      <w:pPr>
+        <w:pStyle w:val="Titre3"/>
+      </w:pPr>
+      <w:r>
+        <w:t>Étape</w:t>
+      </w:r>
+      <w:r>
+        <w:t xml:space="preserve"> 3 – Sauvegarde de préférences utilisateur</w:t>
+      </w:r>
+    </w:p>
+    <w:p>
+      <w:r>
+        <w:t>Des données utilisateur seront sauvegardées à l'aide de cookies (en attendant la mise en place des sessions). Il s'agit :</w:t>
+      </w:r>
+    </w:p>
+    <w:p>
+      <w:pPr>
+        <w:pStyle w:val="Paragraphedeliste"/>
+        <w:numPr>
+          <w:ilvl w:val="0"/>
+          <w:numId w:val="5"/>
+        </w:numPr>
+      </w:pPr>
+      <w:r>
+        <w:t>Couleur de fond des pages</w:t>
+      </w:r>
+    </w:p>
+    <w:p>
+      <w:pPr>
+        <w:pStyle w:val="Paragraphedeliste"/>
+        <w:numPr>
+          <w:ilvl w:val="0"/>
+          <w:numId w:val="5"/>
+        </w:numPr>
+      </w:pPr>
+      <w:r>
+        <w:t>…..</w:t>
+      </w:r>
+    </w:p>
+    <w:p>
+      <w:pPr>
+        <w:pStyle w:val="Titre3"/>
+      </w:pPr>
+      <w:r>
+        <w:t>Étape</w:t>
+      </w:r>
+      <w:r>
+        <w:t xml:space="preserve"> 4 – Connexion / déconnexion </w:t>
+      </w:r>
+    </w:p>
+    <w:p>
+      <w:r>
+        <w:t xml:space="preserve">À l'aide des </w:t>
+      </w:r>
+      <w:r>
+        <w:t>sessions</w:t>
+      </w:r>
+    </w:p>
+    <w:p>
+      <w:pPr>
+        <w:pStyle w:val="Titre3"/>
+      </w:pPr>
+      <w:r>
+        <w:t>Étape</w:t>
+      </w:r>
+      <w:r>
+        <w:t xml:space="preserve"> 5 – Contrôle de l'accès aux pages </w:t>
+      </w:r>
+    </w:p>
+    <w:p>
+      <w:r>
+        <w:t>Pages contrôle de l'accès aux pages en fonction de l'état de connexion.</w:t>
       </w:r>
     </w:p>
     <w:p/>
     <w:p>
       <w:r>
-        <w:t xml:space="preserve">Etape </w:t>
-      </w:r>
-      <w:r>
-        <w:t>2</w:t>
-      </w:r>
-      <w:r>
-        <w:t xml:space="preserve">. </w:t>
-      </w:r>
-      <w:r>
-        <w:t>Soumission</w:t>
-      </w:r>
-      <w:r>
-        <w:t xml:space="preserve">/réception </w:t>
-      </w:r>
-      <w:r>
-        <w:t>des données de formulaire</w:t>
-      </w:r>
-      <w:r>
-        <w:t>.</w:t>
-      </w:r>
-    </w:p>
-    <w:p>
-      <w:r>
-        <w:t>Etape 3: Validation des données de formulaire. Enregistrement en fichier local.</w:t>
-      </w:r>
-    </w:p>
-    <w:p>
-      <w:r>
-        <w:t>Etape 4: Mise en place de données en cookies</w:t>
-      </w:r>
-    </w:p>
-    <w:p>
-      <w:r>
-        <w:t>Etape 5: Traitement connexion/déconnexion avec les sessions</w:t>
-      </w:r>
-    </w:p>
-    <w:p>
-      <w:r>
-        <w:t>Etape 6: Pages contrôle de l'accès aux pages en fonction de l'état de connexion.</w:t>
-      </w:r>
-    </w:p>
-    <w:p/>
+        <w:t>TODO</w:t>
+      </w:r>
+    </w:p>
+    <w:p>
+      <w:pPr>
+        <w:pStyle w:val="Paragraphedeliste"/>
+        <w:numPr>
+          <w:ilvl w:val="0"/>
+          <w:numId w:val="3"/>
+        </w:numPr>
+      </w:pPr>
+      <w:r>
+        <w:lastRenderedPageBreak/>
+        <w:t>Amélioration des vues, répartition du code</w:t>
+      </w:r>
+    </w:p>
+    <w:p>
+      <w:pPr>
+        <w:pStyle w:val="Paragraphedeliste"/>
+        <w:numPr>
+          <w:ilvl w:val="0"/>
+          <w:numId w:val="3"/>
+        </w:numPr>
+      </w:pPr>
+      <w:r>
+        <w:t>Branchement DB ????</w:t>
+      </w:r>
+    </w:p>
+    <w:p>
+      <w:pPr>
+        <w:pStyle w:val="Paragraphedeliste"/>
+        <w:numPr>
+          <w:ilvl w:val="0"/>
+          <w:numId w:val="3"/>
+        </w:numPr>
+      </w:pPr>
+      <w:r>
+        <w:t>Sécurisation</w:t>
+      </w:r>
+    </w:p>
+    <w:p>
+      <w:pPr>
+        <w:pStyle w:val="Paragraphedeliste"/>
+        <w:numPr>
+          <w:ilvl w:val="0"/>
+          <w:numId w:val="3"/>
+        </w:numPr>
+      </w:pPr>
+      <w:r>
+        <w:t>Déploiement</w:t>
+      </w:r>
+    </w:p>
     <w:sectPr>
       <w:pgSz w:w="12240" w:h="15840"/>
       <w:pgMar w:top="1440" w:right="1800" w:bottom="1440" w:left="1800" w:header="708" w:footer="708" w:gutter="0"/>
@@ -261,6 +605,119 @@
 <file path=word/numbering.xml><?xml version="1.0" encoding="utf-8"?>
 <w:numbering xmlns:ve="http://schemas.openxmlformats.org/markup-compatibility/2006" xmlns:o="urn:schemas-microsoft-com:office:office" xmlns:r="http://schemas.openxmlformats.org/officeDocument/2006/relationships" xmlns:m="http://schemas.openxmlformats.org/officeDocument/2006/math" xmlns:v="urn:schemas-microsoft-com:vml" xmlns:wp="http://schemas.openxmlformats.org/drawingml/2006/wordprocessingDrawing" xmlns:w10="urn:schemas-microsoft-com:office:word" xmlns:w="http://schemas.openxmlformats.org/wordprocessingml/2006/main" xmlns:wne="http://schemas.microsoft.com/office/word/2006/wordml">
   <w:abstractNum w:abstractNumId="0">
+    <w:nsid w:val="1E804AE8"/>
+    <w:multiLevelType w:val="hybridMultilevel"/>
+    <w:tmpl w:val="BE507C5A"/>
+    <w:lvl w:ilvl="0" w:tplc="0C0C0001">
+      <w:start w:val="1"/>
+      <w:numFmt w:val="bullet"/>
+      <w:lvlText w:val=""/>
+      <w:lvlJc w:val="left"/>
+      <w:pPr>
+        <w:ind w:left="720" w:hanging="360"/>
+      </w:pPr>
+      <w:rPr>
+        <w:rFonts w:ascii="Symbol" w:hAnsi="Symbol" w:hint="default"/>
+      </w:rPr>
+    </w:lvl>
+    <w:lvl w:ilvl="1" w:tplc="0C0C0003" w:tentative="1">
+      <w:start w:val="1"/>
+      <w:numFmt w:val="bullet"/>
+      <w:lvlText w:val="o"/>
+      <w:lvlJc w:val="left"/>
+      <w:pPr>
+        <w:ind w:left="1440" w:hanging="360"/>
+      </w:pPr>
+      <w:rPr>
+        <w:rFonts w:ascii="Courier New" w:hAnsi="Courier New" w:cs="Courier New" w:hint="default"/>
+      </w:rPr>
+    </w:lvl>
+    <w:lvl w:ilvl="2" w:tplc="0C0C0005" w:tentative="1">
+      <w:start w:val="1"/>
+      <w:numFmt w:val="bullet"/>
+      <w:lvlText w:val=""/>
+      <w:lvlJc w:val="left"/>
+      <w:pPr>
+        <w:ind w:left="2160" w:hanging="360"/>
+      </w:pPr>
+      <w:rPr>
+        <w:rFonts w:ascii="Wingdings" w:hAnsi="Wingdings" w:hint="default"/>
+      </w:rPr>
+    </w:lvl>
+    <w:lvl w:ilvl="3" w:tplc="0C0C0001" w:tentative="1">
+      <w:start w:val="1"/>
+      <w:numFmt w:val="bullet"/>
+      <w:lvlText w:val=""/>
+      <w:lvlJc w:val="left"/>
+      <w:pPr>
+        <w:ind w:left="2880" w:hanging="360"/>
+      </w:pPr>
+      <w:rPr>
+        <w:rFonts w:ascii="Symbol" w:hAnsi="Symbol" w:hint="default"/>
+      </w:rPr>
+    </w:lvl>
+    <w:lvl w:ilvl="4" w:tplc="0C0C0003" w:tentative="1">
+      <w:start w:val="1"/>
+      <w:numFmt w:val="bullet"/>
+      <w:lvlText w:val="o"/>
+      <w:lvlJc w:val="left"/>
+      <w:pPr>
+        <w:ind w:left="3600" w:hanging="360"/>
+      </w:pPr>
+      <w:rPr>
+        <w:rFonts w:ascii="Courier New" w:hAnsi="Courier New" w:cs="Courier New" w:hint="default"/>
+      </w:rPr>
+    </w:lvl>
+    <w:lvl w:ilvl="5" w:tplc="0C0C0005" w:tentative="1">
+      <w:start w:val="1"/>
+      <w:numFmt w:val="bullet"/>
+      <w:lvlText w:val=""/>
+      <w:lvlJc w:val="left"/>
+      <w:pPr>
+        <w:ind w:left="4320" w:hanging="360"/>
+      </w:pPr>
+      <w:rPr>
+        <w:rFonts w:ascii="Wingdings" w:hAnsi="Wingdings" w:hint="default"/>
+      </w:rPr>
+    </w:lvl>
+    <w:lvl w:ilvl="6" w:tplc="0C0C0001" w:tentative="1">
+      <w:start w:val="1"/>
+      <w:numFmt w:val="bullet"/>
+      <w:lvlText w:val=""/>
+      <w:lvlJc w:val="left"/>
+      <w:pPr>
+        <w:ind w:left="5040" w:hanging="360"/>
+      </w:pPr>
+      <w:rPr>
+        <w:rFonts w:ascii="Symbol" w:hAnsi="Symbol" w:hint="default"/>
+      </w:rPr>
+    </w:lvl>
+    <w:lvl w:ilvl="7" w:tplc="0C0C0003" w:tentative="1">
+      <w:start w:val="1"/>
+      <w:numFmt w:val="bullet"/>
+      <w:lvlText w:val="o"/>
+      <w:lvlJc w:val="left"/>
+      <w:pPr>
+        <w:ind w:left="5760" w:hanging="360"/>
+      </w:pPr>
+      <w:rPr>
+        <w:rFonts w:ascii="Courier New" w:hAnsi="Courier New" w:cs="Courier New" w:hint="default"/>
+      </w:rPr>
+    </w:lvl>
+    <w:lvl w:ilvl="8" w:tplc="0C0C0005" w:tentative="1">
+      <w:start w:val="1"/>
+      <w:numFmt w:val="bullet"/>
+      <w:lvlText w:val=""/>
+      <w:lvlJc w:val="left"/>
+      <w:pPr>
+        <w:ind w:left="6480" w:hanging="360"/>
+      </w:pPr>
+      <w:rPr>
+        <w:rFonts w:ascii="Wingdings" w:hAnsi="Wingdings" w:hint="default"/>
+      </w:rPr>
+    </w:lvl>
+  </w:abstractNum>
+  <w:abstractNum w:abstractNumId="1">
     <w:nsid w:val="31263D36"/>
     <w:multiLevelType w:val="hybridMultilevel"/>
     <w:tmpl w:val="0A76C8F8"/>
@@ -372,7 +829,233 @@
       </w:rPr>
     </w:lvl>
   </w:abstractNum>
-  <w:abstractNum w:abstractNumId="1">
+  <w:abstractNum w:abstractNumId="2">
+    <w:nsid w:val="344F6E0D"/>
+    <w:multiLevelType w:val="hybridMultilevel"/>
+    <w:tmpl w:val="4AF4F00E"/>
+    <w:lvl w:ilvl="0" w:tplc="0C0C0001">
+      <w:start w:val="1"/>
+      <w:numFmt w:val="bullet"/>
+      <w:lvlText w:val=""/>
+      <w:lvlJc w:val="left"/>
+      <w:pPr>
+        <w:ind w:left="720" w:hanging="360"/>
+      </w:pPr>
+      <w:rPr>
+        <w:rFonts w:ascii="Symbol" w:hAnsi="Symbol" w:hint="default"/>
+      </w:rPr>
+    </w:lvl>
+    <w:lvl w:ilvl="1" w:tplc="0C0C0003" w:tentative="1">
+      <w:start w:val="1"/>
+      <w:numFmt w:val="bullet"/>
+      <w:lvlText w:val="o"/>
+      <w:lvlJc w:val="left"/>
+      <w:pPr>
+        <w:ind w:left="1440" w:hanging="360"/>
+      </w:pPr>
+      <w:rPr>
+        <w:rFonts w:ascii="Courier New" w:hAnsi="Courier New" w:cs="Courier New" w:hint="default"/>
+      </w:rPr>
+    </w:lvl>
+    <w:lvl w:ilvl="2" w:tplc="0C0C0005" w:tentative="1">
+      <w:start w:val="1"/>
+      <w:numFmt w:val="bullet"/>
+      <w:lvlText w:val=""/>
+      <w:lvlJc w:val="left"/>
+      <w:pPr>
+        <w:ind w:left="2160" w:hanging="360"/>
+      </w:pPr>
+      <w:rPr>
+        <w:rFonts w:ascii="Wingdings" w:hAnsi="Wingdings" w:hint="default"/>
+      </w:rPr>
+    </w:lvl>
+    <w:lvl w:ilvl="3" w:tplc="0C0C0001" w:tentative="1">
+      <w:start w:val="1"/>
+      <w:numFmt w:val="bullet"/>
+      <w:lvlText w:val=""/>
+      <w:lvlJc w:val="left"/>
+      <w:pPr>
+        <w:ind w:left="2880" w:hanging="360"/>
+      </w:pPr>
+      <w:rPr>
+        <w:rFonts w:ascii="Symbol" w:hAnsi="Symbol" w:hint="default"/>
+      </w:rPr>
+    </w:lvl>
+    <w:lvl w:ilvl="4" w:tplc="0C0C0003" w:tentative="1">
+      <w:start w:val="1"/>
+      <w:numFmt w:val="bullet"/>
+      <w:lvlText w:val="o"/>
+      <w:lvlJc w:val="left"/>
+      <w:pPr>
+        <w:ind w:left="3600" w:hanging="360"/>
+      </w:pPr>
+      <w:rPr>
+        <w:rFonts w:ascii="Courier New" w:hAnsi="Courier New" w:cs="Courier New" w:hint="default"/>
+      </w:rPr>
+    </w:lvl>
+    <w:lvl w:ilvl="5" w:tplc="0C0C0005" w:tentative="1">
+      <w:start w:val="1"/>
+      <w:numFmt w:val="bullet"/>
+      <w:lvlText w:val=""/>
+      <w:lvlJc w:val="left"/>
+      <w:pPr>
+        <w:ind w:left="4320" w:hanging="360"/>
+      </w:pPr>
+      <w:rPr>
+        <w:rFonts w:ascii="Wingdings" w:hAnsi="Wingdings" w:hint="default"/>
+      </w:rPr>
+    </w:lvl>
+    <w:lvl w:ilvl="6" w:tplc="0C0C0001" w:tentative="1">
+      <w:start w:val="1"/>
+      <w:numFmt w:val="bullet"/>
+      <w:lvlText w:val=""/>
+      <w:lvlJc w:val="left"/>
+      <w:pPr>
+        <w:ind w:left="5040" w:hanging="360"/>
+      </w:pPr>
+      <w:rPr>
+        <w:rFonts w:ascii="Symbol" w:hAnsi="Symbol" w:hint="default"/>
+      </w:rPr>
+    </w:lvl>
+    <w:lvl w:ilvl="7" w:tplc="0C0C0003" w:tentative="1">
+      <w:start w:val="1"/>
+      <w:numFmt w:val="bullet"/>
+      <w:lvlText w:val="o"/>
+      <w:lvlJc w:val="left"/>
+      <w:pPr>
+        <w:ind w:left="5760" w:hanging="360"/>
+      </w:pPr>
+      <w:rPr>
+        <w:rFonts w:ascii="Courier New" w:hAnsi="Courier New" w:cs="Courier New" w:hint="default"/>
+      </w:rPr>
+    </w:lvl>
+    <w:lvl w:ilvl="8" w:tplc="0C0C0005" w:tentative="1">
+      <w:start w:val="1"/>
+      <w:numFmt w:val="bullet"/>
+      <w:lvlText w:val=""/>
+      <w:lvlJc w:val="left"/>
+      <w:pPr>
+        <w:ind w:left="6480" w:hanging="360"/>
+      </w:pPr>
+      <w:rPr>
+        <w:rFonts w:ascii="Wingdings" w:hAnsi="Wingdings" w:hint="default"/>
+      </w:rPr>
+    </w:lvl>
+  </w:abstractNum>
+  <w:abstractNum w:abstractNumId="3">
+    <w:nsid w:val="4D4511E8"/>
+    <w:multiLevelType w:val="hybridMultilevel"/>
+    <w:tmpl w:val="60EEF874"/>
+    <w:lvl w:ilvl="0" w:tplc="0C0C0001">
+      <w:start w:val="1"/>
+      <w:numFmt w:val="bullet"/>
+      <w:lvlText w:val=""/>
+      <w:lvlJc w:val="left"/>
+      <w:pPr>
+        <w:ind w:left="1430" w:hanging="360"/>
+      </w:pPr>
+      <w:rPr>
+        <w:rFonts w:ascii="Symbol" w:hAnsi="Symbol" w:hint="default"/>
+      </w:rPr>
+    </w:lvl>
+    <w:lvl w:ilvl="1" w:tplc="0C0C0003" w:tentative="1">
+      <w:start w:val="1"/>
+      <w:numFmt w:val="bullet"/>
+      <w:lvlText w:val="o"/>
+      <w:lvlJc w:val="left"/>
+      <w:pPr>
+        <w:ind w:left="2150" w:hanging="360"/>
+      </w:pPr>
+      <w:rPr>
+        <w:rFonts w:ascii="Courier New" w:hAnsi="Courier New" w:cs="Courier New" w:hint="default"/>
+      </w:rPr>
+    </w:lvl>
+    <w:lvl w:ilvl="2" w:tplc="0C0C0005" w:tentative="1">
+      <w:start w:val="1"/>
+      <w:numFmt w:val="bullet"/>
+      <w:lvlText w:val=""/>
+      <w:lvlJc w:val="left"/>
+      <w:pPr>
+        <w:ind w:left="2870" w:hanging="360"/>
+      </w:pPr>
+      <w:rPr>
+        <w:rFonts w:ascii="Wingdings" w:hAnsi="Wingdings" w:hint="default"/>
+      </w:rPr>
+    </w:lvl>
+    <w:lvl w:ilvl="3" w:tplc="0C0C0001" w:tentative="1">
+      <w:start w:val="1"/>
+      <w:numFmt w:val="bullet"/>
+      <w:lvlText w:val=""/>
+      <w:lvlJc w:val="left"/>
+      <w:pPr>
+        <w:ind w:left="3590" w:hanging="360"/>
+      </w:pPr>
+      <w:rPr>
+        <w:rFonts w:ascii="Symbol" w:hAnsi="Symbol" w:hint="default"/>
+      </w:rPr>
+    </w:lvl>
+    <w:lvl w:ilvl="4" w:tplc="0C0C0003" w:tentative="1">
+      <w:start w:val="1"/>
+      <w:numFmt w:val="bullet"/>
+      <w:lvlText w:val="o"/>
+      <w:lvlJc w:val="left"/>
+      <w:pPr>
+        <w:ind w:left="4310" w:hanging="360"/>
+      </w:pPr>
+      <w:rPr>
+        <w:rFonts w:ascii="Courier New" w:hAnsi="Courier New" w:cs="Courier New" w:hint="default"/>
+      </w:rPr>
+    </w:lvl>
+    <w:lvl w:ilvl="5" w:tplc="0C0C0005" w:tentative="1">
+      <w:start w:val="1"/>
+      <w:numFmt w:val="bullet"/>
+      <w:lvlText w:val=""/>
+      <w:lvlJc w:val="left"/>
+      <w:pPr>
+        <w:ind w:left="5030" w:hanging="360"/>
+      </w:pPr>
+      <w:rPr>
+        <w:rFonts w:ascii="Wingdings" w:hAnsi="Wingdings" w:hint="default"/>
+      </w:rPr>
+    </w:lvl>
+    <w:lvl w:ilvl="6" w:tplc="0C0C0001" w:tentative="1">
+      <w:start w:val="1"/>
+      <w:numFmt w:val="bullet"/>
+      <w:lvlText w:val=""/>
+      <w:lvlJc w:val="left"/>
+      <w:pPr>
+        <w:ind w:left="5750" w:hanging="360"/>
+      </w:pPr>
+      <w:rPr>
+        <w:rFonts w:ascii="Symbol" w:hAnsi="Symbol" w:hint="default"/>
+      </w:rPr>
+    </w:lvl>
+    <w:lvl w:ilvl="7" w:tplc="0C0C0003" w:tentative="1">
+      <w:start w:val="1"/>
+      <w:numFmt w:val="bullet"/>
+      <w:lvlText w:val="o"/>
+      <w:lvlJc w:val="left"/>
+      <w:pPr>
+        <w:ind w:left="6470" w:hanging="360"/>
+      </w:pPr>
+      <w:rPr>
+        <w:rFonts w:ascii="Courier New" w:hAnsi="Courier New" w:cs="Courier New" w:hint="default"/>
+      </w:rPr>
+    </w:lvl>
+    <w:lvl w:ilvl="8" w:tplc="0C0C0005" w:tentative="1">
+      <w:start w:val="1"/>
+      <w:numFmt w:val="bullet"/>
+      <w:lvlText w:val=""/>
+      <w:lvlJc w:val="left"/>
+      <w:pPr>
+        <w:ind w:left="7190" w:hanging="360"/>
+      </w:pPr>
+      <w:rPr>
+        <w:rFonts w:ascii="Wingdings" w:hAnsi="Wingdings" w:hint="default"/>
+      </w:rPr>
+    </w:lvl>
+  </w:abstractNum>
+  <w:abstractNum w:abstractNumId="4">
     <w:nsid w:val="5C102068"/>
     <w:multiLevelType w:val="hybridMultilevel"/>
     <w:tmpl w:val="F974A3E4"/>
@@ -485,10 +1168,19 @@
     </w:lvl>
   </w:abstractNum>
   <w:num w:numId="1">
+    <w:abstractNumId w:val="1"/>
+  </w:num>
+  <w:num w:numId="2">
+    <w:abstractNumId w:val="4"/>
+  </w:num>
+  <w:num w:numId="3">
     <w:abstractNumId w:val="0"/>
   </w:num>
-  <w:num w:numId="2">
-    <w:abstractNumId w:val="1"/>
+  <w:num w:numId="4">
+    <w:abstractNumId w:val="3"/>
+  </w:num>
+  <w:num w:numId="5">
+    <w:abstractNumId w:val="2"/>
   </w:num>
 </w:numbering>
 </file>
@@ -654,6 +1346,99 @@
     <w:qFormat/>
     <w:rsid w:val="006A32AE"/>
   </w:style>
+  <w:style w:type="paragraph" w:styleId="Titre1">
+    <w:name w:val="heading 1"/>
+    <w:basedOn w:val="Normal"/>
+    <w:next w:val="Normal"/>
+    <w:link w:val="Titre1Car"/>
+    <w:uiPriority w:val="9"/>
+    <w:qFormat/>
+    <w:rsid w:val="001E4BBD"/>
+    <w:pPr>
+      <w:keepNext/>
+      <w:keepLines/>
+      <w:spacing w:before="480" w:after="0"/>
+      <w:outlineLvl w:val="0"/>
+    </w:pPr>
+    <w:rPr>
+      <w:rFonts w:asciiTheme="majorHAnsi" w:eastAsiaTheme="majorEastAsia" w:hAnsiTheme="majorHAnsi" w:cstheme="majorBidi"/>
+      <w:b/>
+      <w:bCs/>
+      <w:color w:val="365F91" w:themeColor="accent1" w:themeShade="BF"/>
+      <w:sz w:val="28"/>
+      <w:szCs w:val="28"/>
+    </w:rPr>
+  </w:style>
+  <w:style w:type="paragraph" w:styleId="Titre2">
+    <w:name w:val="heading 2"/>
+    <w:basedOn w:val="Normal"/>
+    <w:next w:val="Normal"/>
+    <w:link w:val="Titre2Car"/>
+    <w:uiPriority w:val="9"/>
+    <w:unhideWhenUsed/>
+    <w:qFormat/>
+    <w:rsid w:val="001E4BBD"/>
+    <w:pPr>
+      <w:keepNext/>
+      <w:keepLines/>
+      <w:spacing w:before="200" w:after="0"/>
+      <w:outlineLvl w:val="1"/>
+    </w:pPr>
+    <w:rPr>
+      <w:rFonts w:asciiTheme="majorHAnsi" w:eastAsiaTheme="majorEastAsia" w:hAnsiTheme="majorHAnsi" w:cstheme="majorBidi"/>
+      <w:b/>
+      <w:bCs/>
+      <w:color w:val="4F81BD" w:themeColor="accent1"/>
+      <w:sz w:val="26"/>
+      <w:szCs w:val="26"/>
+    </w:rPr>
+  </w:style>
+  <w:style w:type="paragraph" w:styleId="Titre3">
+    <w:name w:val="heading 3"/>
+    <w:basedOn w:val="Normal"/>
+    <w:next w:val="Normal"/>
+    <w:link w:val="Titre3Car"/>
+    <w:uiPriority w:val="9"/>
+    <w:unhideWhenUsed/>
+    <w:qFormat/>
+    <w:rsid w:val="00677CDC"/>
+    <w:pPr>
+      <w:keepNext/>
+      <w:keepLines/>
+      <w:spacing w:before="200" w:after="0"/>
+      <w:outlineLvl w:val="2"/>
+    </w:pPr>
+    <w:rPr>
+      <w:rFonts w:asciiTheme="majorHAnsi" w:eastAsiaTheme="majorEastAsia" w:hAnsiTheme="majorHAnsi" w:cstheme="majorBidi"/>
+      <w:b/>
+      <w:bCs/>
+      <w:color w:val="4F81BD" w:themeColor="accent1"/>
+    </w:rPr>
+  </w:style>
+  <w:style w:type="paragraph" w:styleId="Titre4">
+    <w:name w:val="heading 4"/>
+    <w:basedOn w:val="Normal"/>
+    <w:next w:val="Normal"/>
+    <w:link w:val="Titre4Car"/>
+    <w:uiPriority w:val="9"/>
+    <w:unhideWhenUsed/>
+    <w:qFormat/>
+    <w:rsid w:val="000C3863"/>
+    <w:pPr>
+      <w:keepNext/>
+      <w:keepLines/>
+      <w:spacing w:before="200" w:after="0"/>
+      <w:outlineLvl w:val="3"/>
+    </w:pPr>
+    <w:rPr>
+      <w:rFonts w:asciiTheme="majorHAnsi" w:eastAsiaTheme="majorEastAsia" w:hAnsiTheme="majorHAnsi" w:cstheme="majorBidi"/>
+      <w:b/>
+      <w:bCs/>
+      <w:i/>
+      <w:iCs/>
+      <w:color w:val="4F81BD" w:themeColor="accent1"/>
+    </w:rPr>
+  </w:style>
   <w:style w:type="character" w:default="1" w:styleId="Policepardfaut">
     <w:name w:val="Default Paragraph Font"/>
     <w:uiPriority w:val="1"/>
@@ -692,6 +1477,64 @@
       <w:ind w:left="720"/>
       <w:contextualSpacing/>
     </w:pPr>
+  </w:style>
+  <w:style w:type="character" w:customStyle="1" w:styleId="Titre1Car">
+    <w:name w:val="Titre 1 Car"/>
+    <w:basedOn w:val="Policepardfaut"/>
+    <w:link w:val="Titre1"/>
+    <w:uiPriority w:val="9"/>
+    <w:rsid w:val="001E4BBD"/>
+    <w:rPr>
+      <w:rFonts w:asciiTheme="majorHAnsi" w:eastAsiaTheme="majorEastAsia" w:hAnsiTheme="majorHAnsi" w:cstheme="majorBidi"/>
+      <w:b/>
+      <w:bCs/>
+      <w:color w:val="365F91" w:themeColor="accent1" w:themeShade="BF"/>
+      <w:sz w:val="28"/>
+      <w:szCs w:val="28"/>
+    </w:rPr>
+  </w:style>
+  <w:style w:type="character" w:customStyle="1" w:styleId="Titre2Car">
+    <w:name w:val="Titre 2 Car"/>
+    <w:basedOn w:val="Policepardfaut"/>
+    <w:link w:val="Titre2"/>
+    <w:uiPriority w:val="9"/>
+    <w:rsid w:val="001E4BBD"/>
+    <w:rPr>
+      <w:rFonts w:asciiTheme="majorHAnsi" w:eastAsiaTheme="majorEastAsia" w:hAnsiTheme="majorHAnsi" w:cstheme="majorBidi"/>
+      <w:b/>
+      <w:bCs/>
+      <w:color w:val="4F81BD" w:themeColor="accent1"/>
+      <w:sz w:val="26"/>
+      <w:szCs w:val="26"/>
+    </w:rPr>
+  </w:style>
+  <w:style w:type="character" w:customStyle="1" w:styleId="Titre3Car">
+    <w:name w:val="Titre 3 Car"/>
+    <w:basedOn w:val="Policepardfaut"/>
+    <w:link w:val="Titre3"/>
+    <w:uiPriority w:val="9"/>
+    <w:rsid w:val="00677CDC"/>
+    <w:rPr>
+      <w:rFonts w:asciiTheme="majorHAnsi" w:eastAsiaTheme="majorEastAsia" w:hAnsiTheme="majorHAnsi" w:cstheme="majorBidi"/>
+      <w:b/>
+      <w:bCs/>
+      <w:color w:val="4F81BD" w:themeColor="accent1"/>
+    </w:rPr>
+  </w:style>
+  <w:style w:type="character" w:customStyle="1" w:styleId="Titre4Car">
+    <w:name w:val="Titre 4 Car"/>
+    <w:basedOn w:val="Policepardfaut"/>
+    <w:link w:val="Titre4"/>
+    <w:uiPriority w:val="9"/>
+    <w:rsid w:val="000C3863"/>
+    <w:rPr>
+      <w:rFonts w:asciiTheme="majorHAnsi" w:eastAsiaTheme="majorEastAsia" w:hAnsiTheme="majorHAnsi" w:cstheme="majorBidi"/>
+      <w:b/>
+      <w:bCs/>
+      <w:i/>
+      <w:iCs/>
+      <w:color w:val="4F81BD" w:themeColor="accent1"/>
+    </w:rPr>
   </w:style>
 </w:styles>
 </file>

</xml_diff>

<commit_message>
ajout git ignor et mis a jour du doc
</commit_message>
<xml_diff>
--- a/Projet Agenda Clinique.docx
+++ b/Projet Agenda Clinique.docx
@@ -3,6 +3,9 @@
 <w:document xmlns:ve="http://schemas.openxmlformats.org/markup-compatibility/2006" xmlns:o="urn:schemas-microsoft-com:office:office" xmlns:r="http://schemas.openxmlformats.org/officeDocument/2006/relationships" xmlns:m="http://schemas.openxmlformats.org/officeDocument/2006/math" xmlns:v="urn:schemas-microsoft-com:vml" xmlns:wp="http://schemas.openxmlformats.org/drawingml/2006/wordprocessingDrawing" xmlns:w10="urn:schemas-microsoft-com:office:word" xmlns:w="http://schemas.openxmlformats.org/wordprocessingml/2006/main" xmlns:wne="http://schemas.microsoft.com/office/word/2006/wordml">
   <w:body>
     <w:p>
+      <w:pPr>
+        <w:pStyle w:val="Titre1"/>
+      </w:pPr>
       <w:r>
         <w:t xml:space="preserve">Projet </w:t>
       </w:r>
@@ -10,15 +13,54 @@
         <w:t>de gestion de l'agenda de la "C</w:t>
       </w:r>
       <w:r>
-        <w:t>linique médicale Tremblay-Zintohl-Müller</w:t>
+        <w:t>linique médicale Tremblay-</w:t>
+      </w:r>
+      <w:proofErr w:type="spellStart"/>
+      <w:r>
+        <w:t>Zintohl</w:t>
+      </w:r>
+      <w:proofErr w:type="spellEnd"/>
+      <w:r>
+        <w:t>-Müller</w:t>
       </w:r>
       <w:r>
         <w:t>"</w:t>
       </w:r>
     </w:p>
-    <w:p>
-      <w:r>
-        <w:t>Vous allez devoir développer l'application de gestion de l'agenda du personnel d'une clinique médicale. L'application devra permettre d'effectuer les opérations suivantes :</w:t>
+    <w:p/>
+    <w:p>
+      <w:pPr>
+        <w:pStyle w:val="Titre2"/>
+      </w:pPr>
+      <w:r>
+        <w:t>Objectif du projet</w:t>
+      </w:r>
+    </w:p>
+    <w:p>
+      <w:r>
+        <w:t>Développer et déployer un projet site PHP de A à Z, s'approchant autant que possible d'un produit professionnel.</w:t>
+      </w:r>
+    </w:p>
+    <w:p>
+      <w:pPr>
+        <w:pStyle w:val="Titre2"/>
+      </w:pPr>
+      <w:r>
+        <w:t>Description du projet</w:t>
+      </w:r>
+    </w:p>
+    <w:p>
+      <w:r>
+        <w:t>L</w:t>
+      </w:r>
+      <w:r>
+        <w:t xml:space="preserve">'application </w:t>
+      </w:r>
+      <w:r>
+        <w:t xml:space="preserve">est un site </w:t>
+      </w:r>
+      <w:r>
+        <w:t>de gestion de l'agenda du personnel d'une clinique médicale. L'application devra permettre d'effectuer les opérations suivantes :</w:t>
       </w:r>
     </w:p>
     <w:p>
@@ -30,7 +72,15 @@
         </w:numPr>
       </w:pPr>
       <w:r>
-        <w:t>Gestion de l'agenda journalier de chaque employé (ajout, suppr d'activité)</w:t>
+        <w:t xml:space="preserve">Gestion de l'agenda journalier de chaque employé (ajout, </w:t>
+      </w:r>
+      <w:proofErr w:type="spellStart"/>
+      <w:r>
+        <w:t>suppr</w:t>
+      </w:r>
+      <w:proofErr w:type="spellEnd"/>
+      <w:r>
+        <w:t xml:space="preserve"> d'activité)</w:t>
       </w:r>
     </w:p>
     <w:p>
@@ -42,7 +92,15 @@
         </w:numPr>
       </w:pPr>
       <w:r>
-        <w:t>Ajout/ suppr d'employé</w:t>
+        <w:t xml:space="preserve">Ajout/ </w:t>
+      </w:r>
+      <w:proofErr w:type="spellStart"/>
+      <w:r>
+        <w:t>suppr</w:t>
+      </w:r>
+      <w:proofErr w:type="spellEnd"/>
+      <w:r>
+        <w:t xml:space="preserve"> d'employé</w:t>
       </w:r>
     </w:p>
     <w:p>
@@ -57,7 +115,6 @@
         <w:t>Connexion / déconnexion de l'utilisateur avec accès sécurisé par mot de passe</w:t>
       </w:r>
     </w:p>
-    <w:p/>
     <w:p>
       <w:r>
         <w:t>L'</w:t>
@@ -93,10 +150,28 @@
         </w:numPr>
       </w:pPr>
       <w:r>
-        <w:t>L'agenda est le même pour tous les jours de l'année</w:t>
-      </w:r>
-    </w:p>
-    <w:p/>
+        <w:t xml:space="preserve">L'agenda </w:t>
+      </w:r>
+      <w:r>
+        <w:t xml:space="preserve">quotidien </w:t>
+      </w:r>
+      <w:r>
+        <w:t>est le même pour tous les jours de l'année</w:t>
+      </w:r>
+    </w:p>
+    <w:p>
+      <w:pPr>
+        <w:pStyle w:val="Titre2"/>
+      </w:pPr>
+      <w:r>
+        <w:t>Le client, le démarrage du projet</w:t>
+      </w:r>
+    </w:p>
+    <w:p>
+      <w:r>
+        <w:t>Le client est la Clinique. Le chef de projet est votre professeur. Il apportera les modifications nécessaires à la bonne marche du projet et fera les mises à jour du cahier des charges.</w:t>
+      </w:r>
+    </w:p>
     <w:p>
       <w:r>
         <w:t xml:space="preserve">Le projet a été démarré par une entreprise qui a rapidement perdu le contrat. Votre équipe hérite du code source initial de l'application </w:t>
@@ -117,13 +192,28 @@
         <w:t>. Le code source est livré en l'état, très peu de travail a été fait.</w:t>
       </w:r>
     </w:p>
-    <w:p/>
-    <w:p>
-      <w:r>
-        <w:t>Etape 0</w:t>
-      </w:r>
-      <w:r>
-        <w:t xml:space="preserve"> (réalisée). Déclaration de con</w:t>
+    <w:p>
+      <w:pPr>
+        <w:pStyle w:val="Titre2"/>
+      </w:pPr>
+      <w:r>
+        <w:t>Étapes de réalisation</w:t>
+      </w:r>
+    </w:p>
+    <w:p>
+      <w:pPr>
+        <w:pStyle w:val="Titre3"/>
+      </w:pPr>
+      <w:r>
+        <w:t>Étape</w:t>
+      </w:r>
+      <w:r>
+        <w:t xml:space="preserve"> 0 (réalisée)</w:t>
+      </w:r>
+    </w:p>
+    <w:p>
+      <w:r>
+        <w:t>Déclaration de con</w:t>
       </w:r>
       <w:r>
         <w:t>s</w:t>
@@ -139,11 +229,25 @@
       </w:r>
     </w:p>
     <w:p>
-      <w:r>
-        <w:t>Etape 1. Affichage de l'agenda de chaque employée en choisissant son nom dans le menu.</w:t>
-      </w:r>
-      <w:r>
-        <w:t xml:space="preserve"> Création d'une page de formulaire d'ajout d'employé et branchement de cette page dans le menu.</w:t>
+      <w:pPr>
+        <w:pStyle w:val="Titre3"/>
+      </w:pPr>
+      <w:r>
+        <w:t>Étape</w:t>
+      </w:r>
+      <w:r>
+        <w:t xml:space="preserve"> </w:t>
+      </w:r>
+      <w:r>
+        <w:t xml:space="preserve">1 - </w:t>
+      </w:r>
+      <w:r>
+        <w:t>Affichage agenda et Menu des employés</w:t>
+      </w:r>
+    </w:p>
+    <w:p>
+      <w:r>
+        <w:t>Affichage de l'agenda de chaque employée en choisissant son nom dans le menu.</w:t>
       </w:r>
     </w:p>
     <w:p>
@@ -193,61 +297,301 @@
     </w:p>
     <w:p>
       <w:pPr>
+        <w:pStyle w:val="Titre3"/>
+      </w:pPr>
+      <w:r>
+        <w:lastRenderedPageBreak/>
+        <w:t>Étape</w:t>
+      </w:r>
+      <w:r>
+        <w:t xml:space="preserve"> 2</w:t>
+      </w:r>
+      <w:r>
+        <w:t xml:space="preserve"> </w:t>
+      </w:r>
+      <w:r>
+        <w:t>–</w:t>
+      </w:r>
+      <w:r>
+        <w:t xml:space="preserve"> </w:t>
+      </w:r>
+      <w:r>
+        <w:t xml:space="preserve">Formulaires </w:t>
+      </w:r>
+    </w:p>
+    <w:p>
+      <w:pPr>
+        <w:pStyle w:val="Titre4"/>
+      </w:pPr>
+      <w:r>
+        <w:t>Formulaire d'édition d'un agenda</w:t>
+      </w:r>
+    </w:p>
+    <w:p>
+      <w:r>
+        <w:t>Mise en place du formulaire d'édition d'agenda dans une page dédiée. La page doit rappeler le nom de l'employé. Le formulaire permet d'éditer les données d'un agenda (8 plages horaire avec pour chacune, le type d'activité). Le formulaire doit donc contenir 8 lignes de champs de sélection d'activités (1 ligne par plage horaire).</w:t>
+      </w:r>
+    </w:p>
+    <w:p>
+      <w:r>
+        <w:t>Validation des données de formulaire: La valeur de chaque activité doit être valide. Le type d'activité "</w:t>
+      </w:r>
+      <w:r>
+        <w:t>Hors clinique</w:t>
+      </w:r>
+      <w:r>
+        <w:t>" est attribué aux plages sans activité.</w:t>
+      </w:r>
+    </w:p>
+    <w:p>
+      <w:r>
+        <w:t>Une fois le formulaire validé, l'utilisateur est redirigé vers la page d'accueil.</w:t>
+      </w:r>
+    </w:p>
+    <w:p>
+      <w:r>
+        <w:t>Les données d'agenda seront sauvegardées provisoirement dans un fichier local serveur en attendant de la mise en place de la couche DB par l'équipe.</w:t>
+      </w:r>
+    </w:p>
+    <w:p>
+      <w:pPr>
+        <w:pStyle w:val="Titre4"/>
+      </w:pPr>
+      <w:r>
+        <w:t>Formulaire 2 : Formulaire d'édition/ajout d'un employé</w:t>
+      </w:r>
+    </w:p>
+    <w:p>
+      <w:r>
+        <w:t>Le formulaire doit contenir les champs suivants</w:t>
+      </w:r>
+      <w:r>
+        <w:t>:</w:t>
+      </w:r>
+    </w:p>
+    <w:p>
+      <w:pPr>
         <w:pStyle w:val="Paragraphedeliste"/>
         <w:numPr>
           <w:ilvl w:val="0"/>
-          <w:numId w:val="2"/>
+          <w:numId w:val="4"/>
         </w:numPr>
       </w:pPr>
       <w:r>
-        <w:t>----</w:t>
+        <w:t>Nom de l'employé</w:t>
+      </w:r>
+    </w:p>
+    <w:p>
+      <w:pPr>
+        <w:pStyle w:val="Paragraphedeliste"/>
+        <w:numPr>
+          <w:ilvl w:val="0"/>
+          <w:numId w:val="4"/>
+        </w:numPr>
+      </w:pPr>
+      <w:r>
+        <w:t>Type d'employé</w:t>
+      </w:r>
+    </w:p>
+    <w:p>
+      <w:pPr>
+        <w:pStyle w:val="Paragraphedeliste"/>
+        <w:numPr>
+          <w:ilvl w:val="0"/>
+          <w:numId w:val="4"/>
+        </w:numPr>
+      </w:pPr>
+      <w:r>
+        <w:t>Nom d'utilisateur (username)</w:t>
+      </w:r>
+    </w:p>
+    <w:p>
+      <w:pPr>
+        <w:pStyle w:val="Paragraphedeliste"/>
+        <w:numPr>
+          <w:ilvl w:val="0"/>
+          <w:numId w:val="4"/>
+        </w:numPr>
+      </w:pPr>
+      <w:r>
+        <w:t>Mot de passe (</w:t>
+      </w:r>
+      <w:proofErr w:type="spellStart"/>
+      <w:r>
+        <w:t>password</w:t>
+      </w:r>
+      <w:proofErr w:type="spellEnd"/>
+      <w:r>
+        <w:t>)</w:t>
+      </w:r>
+    </w:p>
+    <w:p>
+      <w:pPr>
+        <w:pStyle w:val="Paragraphedeliste"/>
+        <w:numPr>
+          <w:ilvl w:val="0"/>
+          <w:numId w:val="4"/>
+        </w:numPr>
+      </w:pPr>
+      <w:r>
+        <w:t>Date d'entrée dans la clinique</w:t>
+      </w:r>
+    </w:p>
+    <w:p>
+      <w:pPr>
+        <w:pStyle w:val="Paragraphedeliste"/>
+        <w:numPr>
+          <w:ilvl w:val="0"/>
+          <w:numId w:val="4"/>
+        </w:numPr>
+      </w:pPr>
+      <w:r>
+        <w:t>….</w:t>
+      </w:r>
+    </w:p>
+    <w:p>
+      <w:pPr>
+        <w:pStyle w:val="Titre4"/>
+      </w:pPr>
+      <w:r>
+        <w:t>Formulaire 3: Connexion / Déconnexion</w:t>
+      </w:r>
+    </w:p>
+    <w:p>
+      <w:r>
+        <w:t>2 champs d'un login classique.</w:t>
+      </w:r>
+    </w:p>
+    <w:p>
+      <w:pPr>
+        <w:pStyle w:val="Titre3"/>
+      </w:pPr>
+      <w:r>
+        <w:t>Étape</w:t>
+      </w:r>
+      <w:r>
+        <w:t xml:space="preserve"> 3 – Sauvegarde de préférences utilisateur</w:t>
+      </w:r>
+    </w:p>
+    <w:p>
+      <w:r>
+        <w:t>Des données utilisateur seront sauvegardées à l'aide de cookies (en attendant la mise en place des sessions). Il s'agit :</w:t>
+      </w:r>
+    </w:p>
+    <w:p>
+      <w:pPr>
+        <w:pStyle w:val="Paragraphedeliste"/>
+        <w:numPr>
+          <w:ilvl w:val="0"/>
+          <w:numId w:val="5"/>
+        </w:numPr>
+      </w:pPr>
+      <w:r>
+        <w:t>Couleur de fond des pages</w:t>
+      </w:r>
+    </w:p>
+    <w:p>
+      <w:pPr>
+        <w:pStyle w:val="Paragraphedeliste"/>
+        <w:numPr>
+          <w:ilvl w:val="0"/>
+          <w:numId w:val="5"/>
+        </w:numPr>
+      </w:pPr>
+      <w:r>
+        <w:t>…..</w:t>
+      </w:r>
+    </w:p>
+    <w:p>
+      <w:pPr>
+        <w:pStyle w:val="Titre3"/>
+      </w:pPr>
+      <w:r>
+        <w:t>Étape</w:t>
+      </w:r>
+      <w:r>
+        <w:t xml:space="preserve"> 4 – Connexion / déconnexion </w:t>
+      </w:r>
+    </w:p>
+    <w:p>
+      <w:r>
+        <w:t xml:space="preserve">À l'aide des </w:t>
+      </w:r>
+      <w:r>
+        <w:t>sessions</w:t>
+      </w:r>
+    </w:p>
+    <w:p>
+      <w:pPr>
+        <w:pStyle w:val="Titre3"/>
+      </w:pPr>
+      <w:r>
+        <w:t>Étape</w:t>
+      </w:r>
+      <w:r>
+        <w:t xml:space="preserve"> 5 – Contrôle de l'accès aux pages </w:t>
+      </w:r>
+    </w:p>
+    <w:p>
+      <w:r>
+        <w:t>Pages contrôle de l'accès aux pages en fonction de l'état de connexion.</w:t>
       </w:r>
     </w:p>
     <w:p/>
     <w:p>
       <w:r>
-        <w:t xml:space="preserve">Etape </w:t>
-      </w:r>
-      <w:r>
-        <w:t>2</w:t>
-      </w:r>
-      <w:r>
-        <w:t xml:space="preserve">. </w:t>
-      </w:r>
-      <w:r>
-        <w:t>Soumission</w:t>
-      </w:r>
-      <w:r>
-        <w:t xml:space="preserve">/réception </w:t>
-      </w:r>
-      <w:r>
-        <w:t>des données de formulaire</w:t>
-      </w:r>
-      <w:r>
-        <w:t>.</w:t>
-      </w:r>
-    </w:p>
-    <w:p>
-      <w:r>
-        <w:t>Etape 3: Validation des données de formulaire. Enregistrement en fichier local.</w:t>
-      </w:r>
-    </w:p>
-    <w:p>
-      <w:r>
-        <w:t>Etape 4: Mise en place de données en cookies</w:t>
-      </w:r>
-    </w:p>
-    <w:p>
-      <w:r>
-        <w:t>Etape 5: Traitement connexion/déconnexion avec les sessions</w:t>
-      </w:r>
-    </w:p>
-    <w:p>
-      <w:r>
-        <w:t>Etape 6: Pages contrôle de l'accès aux pages en fonction de l'état de connexion.</w:t>
-      </w:r>
-    </w:p>
-    <w:p/>
+        <w:t>TODO</w:t>
+      </w:r>
+    </w:p>
+    <w:p>
+      <w:pPr>
+        <w:pStyle w:val="Paragraphedeliste"/>
+        <w:numPr>
+          <w:ilvl w:val="0"/>
+          <w:numId w:val="3"/>
+        </w:numPr>
+      </w:pPr>
+      <w:r>
+        <w:lastRenderedPageBreak/>
+        <w:t>Amélioration des vues, répartition du code</w:t>
+      </w:r>
+    </w:p>
+    <w:p>
+      <w:pPr>
+        <w:pStyle w:val="Paragraphedeliste"/>
+        <w:numPr>
+          <w:ilvl w:val="0"/>
+          <w:numId w:val="3"/>
+        </w:numPr>
+      </w:pPr>
+      <w:r>
+        <w:t>Branchement DB ????</w:t>
+      </w:r>
+    </w:p>
+    <w:p>
+      <w:pPr>
+        <w:pStyle w:val="Paragraphedeliste"/>
+        <w:numPr>
+          <w:ilvl w:val="0"/>
+          <w:numId w:val="3"/>
+        </w:numPr>
+      </w:pPr>
+      <w:r>
+        <w:t>Sécurisation</w:t>
+      </w:r>
+    </w:p>
+    <w:p>
+      <w:pPr>
+        <w:pStyle w:val="Paragraphedeliste"/>
+        <w:numPr>
+          <w:ilvl w:val="0"/>
+          <w:numId w:val="3"/>
+        </w:numPr>
+      </w:pPr>
+      <w:r>
+        <w:t>Déploiement</w:t>
+      </w:r>
+    </w:p>
     <w:sectPr>
       <w:pgSz w:w="12240" w:h="15840"/>
       <w:pgMar w:top="1440" w:right="1800" w:bottom="1440" w:left="1800" w:header="708" w:footer="708" w:gutter="0"/>
@@ -261,6 +605,119 @@
 <file path=word/numbering.xml><?xml version="1.0" encoding="utf-8"?>
 <w:numbering xmlns:ve="http://schemas.openxmlformats.org/markup-compatibility/2006" xmlns:o="urn:schemas-microsoft-com:office:office" xmlns:r="http://schemas.openxmlformats.org/officeDocument/2006/relationships" xmlns:m="http://schemas.openxmlformats.org/officeDocument/2006/math" xmlns:v="urn:schemas-microsoft-com:vml" xmlns:wp="http://schemas.openxmlformats.org/drawingml/2006/wordprocessingDrawing" xmlns:w10="urn:schemas-microsoft-com:office:word" xmlns:w="http://schemas.openxmlformats.org/wordprocessingml/2006/main" xmlns:wne="http://schemas.microsoft.com/office/word/2006/wordml">
   <w:abstractNum w:abstractNumId="0">
+    <w:nsid w:val="1E804AE8"/>
+    <w:multiLevelType w:val="hybridMultilevel"/>
+    <w:tmpl w:val="BE507C5A"/>
+    <w:lvl w:ilvl="0" w:tplc="0C0C0001">
+      <w:start w:val="1"/>
+      <w:numFmt w:val="bullet"/>
+      <w:lvlText w:val=""/>
+      <w:lvlJc w:val="left"/>
+      <w:pPr>
+        <w:ind w:left="720" w:hanging="360"/>
+      </w:pPr>
+      <w:rPr>
+        <w:rFonts w:ascii="Symbol" w:hAnsi="Symbol" w:hint="default"/>
+      </w:rPr>
+    </w:lvl>
+    <w:lvl w:ilvl="1" w:tplc="0C0C0003" w:tentative="1">
+      <w:start w:val="1"/>
+      <w:numFmt w:val="bullet"/>
+      <w:lvlText w:val="o"/>
+      <w:lvlJc w:val="left"/>
+      <w:pPr>
+        <w:ind w:left="1440" w:hanging="360"/>
+      </w:pPr>
+      <w:rPr>
+        <w:rFonts w:ascii="Courier New" w:hAnsi="Courier New" w:cs="Courier New" w:hint="default"/>
+      </w:rPr>
+    </w:lvl>
+    <w:lvl w:ilvl="2" w:tplc="0C0C0005" w:tentative="1">
+      <w:start w:val="1"/>
+      <w:numFmt w:val="bullet"/>
+      <w:lvlText w:val=""/>
+      <w:lvlJc w:val="left"/>
+      <w:pPr>
+        <w:ind w:left="2160" w:hanging="360"/>
+      </w:pPr>
+      <w:rPr>
+        <w:rFonts w:ascii="Wingdings" w:hAnsi="Wingdings" w:hint="default"/>
+      </w:rPr>
+    </w:lvl>
+    <w:lvl w:ilvl="3" w:tplc="0C0C0001" w:tentative="1">
+      <w:start w:val="1"/>
+      <w:numFmt w:val="bullet"/>
+      <w:lvlText w:val=""/>
+      <w:lvlJc w:val="left"/>
+      <w:pPr>
+        <w:ind w:left="2880" w:hanging="360"/>
+      </w:pPr>
+      <w:rPr>
+        <w:rFonts w:ascii="Symbol" w:hAnsi="Symbol" w:hint="default"/>
+      </w:rPr>
+    </w:lvl>
+    <w:lvl w:ilvl="4" w:tplc="0C0C0003" w:tentative="1">
+      <w:start w:val="1"/>
+      <w:numFmt w:val="bullet"/>
+      <w:lvlText w:val="o"/>
+      <w:lvlJc w:val="left"/>
+      <w:pPr>
+        <w:ind w:left="3600" w:hanging="360"/>
+      </w:pPr>
+      <w:rPr>
+        <w:rFonts w:ascii="Courier New" w:hAnsi="Courier New" w:cs="Courier New" w:hint="default"/>
+      </w:rPr>
+    </w:lvl>
+    <w:lvl w:ilvl="5" w:tplc="0C0C0005" w:tentative="1">
+      <w:start w:val="1"/>
+      <w:numFmt w:val="bullet"/>
+      <w:lvlText w:val=""/>
+      <w:lvlJc w:val="left"/>
+      <w:pPr>
+        <w:ind w:left="4320" w:hanging="360"/>
+      </w:pPr>
+      <w:rPr>
+        <w:rFonts w:ascii="Wingdings" w:hAnsi="Wingdings" w:hint="default"/>
+      </w:rPr>
+    </w:lvl>
+    <w:lvl w:ilvl="6" w:tplc="0C0C0001" w:tentative="1">
+      <w:start w:val="1"/>
+      <w:numFmt w:val="bullet"/>
+      <w:lvlText w:val=""/>
+      <w:lvlJc w:val="left"/>
+      <w:pPr>
+        <w:ind w:left="5040" w:hanging="360"/>
+      </w:pPr>
+      <w:rPr>
+        <w:rFonts w:ascii="Symbol" w:hAnsi="Symbol" w:hint="default"/>
+      </w:rPr>
+    </w:lvl>
+    <w:lvl w:ilvl="7" w:tplc="0C0C0003" w:tentative="1">
+      <w:start w:val="1"/>
+      <w:numFmt w:val="bullet"/>
+      <w:lvlText w:val="o"/>
+      <w:lvlJc w:val="left"/>
+      <w:pPr>
+        <w:ind w:left="5760" w:hanging="360"/>
+      </w:pPr>
+      <w:rPr>
+        <w:rFonts w:ascii="Courier New" w:hAnsi="Courier New" w:cs="Courier New" w:hint="default"/>
+      </w:rPr>
+    </w:lvl>
+    <w:lvl w:ilvl="8" w:tplc="0C0C0005" w:tentative="1">
+      <w:start w:val="1"/>
+      <w:numFmt w:val="bullet"/>
+      <w:lvlText w:val=""/>
+      <w:lvlJc w:val="left"/>
+      <w:pPr>
+        <w:ind w:left="6480" w:hanging="360"/>
+      </w:pPr>
+      <w:rPr>
+        <w:rFonts w:ascii="Wingdings" w:hAnsi="Wingdings" w:hint="default"/>
+      </w:rPr>
+    </w:lvl>
+  </w:abstractNum>
+  <w:abstractNum w:abstractNumId="1">
     <w:nsid w:val="31263D36"/>
     <w:multiLevelType w:val="hybridMultilevel"/>
     <w:tmpl w:val="0A76C8F8"/>
@@ -372,7 +829,233 @@
       </w:rPr>
     </w:lvl>
   </w:abstractNum>
-  <w:abstractNum w:abstractNumId="1">
+  <w:abstractNum w:abstractNumId="2">
+    <w:nsid w:val="344F6E0D"/>
+    <w:multiLevelType w:val="hybridMultilevel"/>
+    <w:tmpl w:val="4AF4F00E"/>
+    <w:lvl w:ilvl="0" w:tplc="0C0C0001">
+      <w:start w:val="1"/>
+      <w:numFmt w:val="bullet"/>
+      <w:lvlText w:val=""/>
+      <w:lvlJc w:val="left"/>
+      <w:pPr>
+        <w:ind w:left="720" w:hanging="360"/>
+      </w:pPr>
+      <w:rPr>
+        <w:rFonts w:ascii="Symbol" w:hAnsi="Symbol" w:hint="default"/>
+      </w:rPr>
+    </w:lvl>
+    <w:lvl w:ilvl="1" w:tplc="0C0C0003" w:tentative="1">
+      <w:start w:val="1"/>
+      <w:numFmt w:val="bullet"/>
+      <w:lvlText w:val="o"/>
+      <w:lvlJc w:val="left"/>
+      <w:pPr>
+        <w:ind w:left="1440" w:hanging="360"/>
+      </w:pPr>
+      <w:rPr>
+        <w:rFonts w:ascii="Courier New" w:hAnsi="Courier New" w:cs="Courier New" w:hint="default"/>
+      </w:rPr>
+    </w:lvl>
+    <w:lvl w:ilvl="2" w:tplc="0C0C0005" w:tentative="1">
+      <w:start w:val="1"/>
+      <w:numFmt w:val="bullet"/>
+      <w:lvlText w:val=""/>
+      <w:lvlJc w:val="left"/>
+      <w:pPr>
+        <w:ind w:left="2160" w:hanging="360"/>
+      </w:pPr>
+      <w:rPr>
+        <w:rFonts w:ascii="Wingdings" w:hAnsi="Wingdings" w:hint="default"/>
+      </w:rPr>
+    </w:lvl>
+    <w:lvl w:ilvl="3" w:tplc="0C0C0001" w:tentative="1">
+      <w:start w:val="1"/>
+      <w:numFmt w:val="bullet"/>
+      <w:lvlText w:val=""/>
+      <w:lvlJc w:val="left"/>
+      <w:pPr>
+        <w:ind w:left="2880" w:hanging="360"/>
+      </w:pPr>
+      <w:rPr>
+        <w:rFonts w:ascii="Symbol" w:hAnsi="Symbol" w:hint="default"/>
+      </w:rPr>
+    </w:lvl>
+    <w:lvl w:ilvl="4" w:tplc="0C0C0003" w:tentative="1">
+      <w:start w:val="1"/>
+      <w:numFmt w:val="bullet"/>
+      <w:lvlText w:val="o"/>
+      <w:lvlJc w:val="left"/>
+      <w:pPr>
+        <w:ind w:left="3600" w:hanging="360"/>
+      </w:pPr>
+      <w:rPr>
+        <w:rFonts w:ascii="Courier New" w:hAnsi="Courier New" w:cs="Courier New" w:hint="default"/>
+      </w:rPr>
+    </w:lvl>
+    <w:lvl w:ilvl="5" w:tplc="0C0C0005" w:tentative="1">
+      <w:start w:val="1"/>
+      <w:numFmt w:val="bullet"/>
+      <w:lvlText w:val=""/>
+      <w:lvlJc w:val="left"/>
+      <w:pPr>
+        <w:ind w:left="4320" w:hanging="360"/>
+      </w:pPr>
+      <w:rPr>
+        <w:rFonts w:ascii="Wingdings" w:hAnsi="Wingdings" w:hint="default"/>
+      </w:rPr>
+    </w:lvl>
+    <w:lvl w:ilvl="6" w:tplc="0C0C0001" w:tentative="1">
+      <w:start w:val="1"/>
+      <w:numFmt w:val="bullet"/>
+      <w:lvlText w:val=""/>
+      <w:lvlJc w:val="left"/>
+      <w:pPr>
+        <w:ind w:left="5040" w:hanging="360"/>
+      </w:pPr>
+      <w:rPr>
+        <w:rFonts w:ascii="Symbol" w:hAnsi="Symbol" w:hint="default"/>
+      </w:rPr>
+    </w:lvl>
+    <w:lvl w:ilvl="7" w:tplc="0C0C0003" w:tentative="1">
+      <w:start w:val="1"/>
+      <w:numFmt w:val="bullet"/>
+      <w:lvlText w:val="o"/>
+      <w:lvlJc w:val="left"/>
+      <w:pPr>
+        <w:ind w:left="5760" w:hanging="360"/>
+      </w:pPr>
+      <w:rPr>
+        <w:rFonts w:ascii="Courier New" w:hAnsi="Courier New" w:cs="Courier New" w:hint="default"/>
+      </w:rPr>
+    </w:lvl>
+    <w:lvl w:ilvl="8" w:tplc="0C0C0005" w:tentative="1">
+      <w:start w:val="1"/>
+      <w:numFmt w:val="bullet"/>
+      <w:lvlText w:val=""/>
+      <w:lvlJc w:val="left"/>
+      <w:pPr>
+        <w:ind w:left="6480" w:hanging="360"/>
+      </w:pPr>
+      <w:rPr>
+        <w:rFonts w:ascii="Wingdings" w:hAnsi="Wingdings" w:hint="default"/>
+      </w:rPr>
+    </w:lvl>
+  </w:abstractNum>
+  <w:abstractNum w:abstractNumId="3">
+    <w:nsid w:val="4D4511E8"/>
+    <w:multiLevelType w:val="hybridMultilevel"/>
+    <w:tmpl w:val="60EEF874"/>
+    <w:lvl w:ilvl="0" w:tplc="0C0C0001">
+      <w:start w:val="1"/>
+      <w:numFmt w:val="bullet"/>
+      <w:lvlText w:val=""/>
+      <w:lvlJc w:val="left"/>
+      <w:pPr>
+        <w:ind w:left="1430" w:hanging="360"/>
+      </w:pPr>
+      <w:rPr>
+        <w:rFonts w:ascii="Symbol" w:hAnsi="Symbol" w:hint="default"/>
+      </w:rPr>
+    </w:lvl>
+    <w:lvl w:ilvl="1" w:tplc="0C0C0003" w:tentative="1">
+      <w:start w:val="1"/>
+      <w:numFmt w:val="bullet"/>
+      <w:lvlText w:val="o"/>
+      <w:lvlJc w:val="left"/>
+      <w:pPr>
+        <w:ind w:left="2150" w:hanging="360"/>
+      </w:pPr>
+      <w:rPr>
+        <w:rFonts w:ascii="Courier New" w:hAnsi="Courier New" w:cs="Courier New" w:hint="default"/>
+      </w:rPr>
+    </w:lvl>
+    <w:lvl w:ilvl="2" w:tplc="0C0C0005" w:tentative="1">
+      <w:start w:val="1"/>
+      <w:numFmt w:val="bullet"/>
+      <w:lvlText w:val=""/>
+      <w:lvlJc w:val="left"/>
+      <w:pPr>
+        <w:ind w:left="2870" w:hanging="360"/>
+      </w:pPr>
+      <w:rPr>
+        <w:rFonts w:ascii="Wingdings" w:hAnsi="Wingdings" w:hint="default"/>
+      </w:rPr>
+    </w:lvl>
+    <w:lvl w:ilvl="3" w:tplc="0C0C0001" w:tentative="1">
+      <w:start w:val="1"/>
+      <w:numFmt w:val="bullet"/>
+      <w:lvlText w:val=""/>
+      <w:lvlJc w:val="left"/>
+      <w:pPr>
+        <w:ind w:left="3590" w:hanging="360"/>
+      </w:pPr>
+      <w:rPr>
+        <w:rFonts w:ascii="Symbol" w:hAnsi="Symbol" w:hint="default"/>
+      </w:rPr>
+    </w:lvl>
+    <w:lvl w:ilvl="4" w:tplc="0C0C0003" w:tentative="1">
+      <w:start w:val="1"/>
+      <w:numFmt w:val="bullet"/>
+      <w:lvlText w:val="o"/>
+      <w:lvlJc w:val="left"/>
+      <w:pPr>
+        <w:ind w:left="4310" w:hanging="360"/>
+      </w:pPr>
+      <w:rPr>
+        <w:rFonts w:ascii="Courier New" w:hAnsi="Courier New" w:cs="Courier New" w:hint="default"/>
+      </w:rPr>
+    </w:lvl>
+    <w:lvl w:ilvl="5" w:tplc="0C0C0005" w:tentative="1">
+      <w:start w:val="1"/>
+      <w:numFmt w:val="bullet"/>
+      <w:lvlText w:val=""/>
+      <w:lvlJc w:val="left"/>
+      <w:pPr>
+        <w:ind w:left="5030" w:hanging="360"/>
+      </w:pPr>
+      <w:rPr>
+        <w:rFonts w:ascii="Wingdings" w:hAnsi="Wingdings" w:hint="default"/>
+      </w:rPr>
+    </w:lvl>
+    <w:lvl w:ilvl="6" w:tplc="0C0C0001" w:tentative="1">
+      <w:start w:val="1"/>
+      <w:numFmt w:val="bullet"/>
+      <w:lvlText w:val=""/>
+      <w:lvlJc w:val="left"/>
+      <w:pPr>
+        <w:ind w:left="5750" w:hanging="360"/>
+      </w:pPr>
+      <w:rPr>
+        <w:rFonts w:ascii="Symbol" w:hAnsi="Symbol" w:hint="default"/>
+      </w:rPr>
+    </w:lvl>
+    <w:lvl w:ilvl="7" w:tplc="0C0C0003" w:tentative="1">
+      <w:start w:val="1"/>
+      <w:numFmt w:val="bullet"/>
+      <w:lvlText w:val="o"/>
+      <w:lvlJc w:val="left"/>
+      <w:pPr>
+        <w:ind w:left="6470" w:hanging="360"/>
+      </w:pPr>
+      <w:rPr>
+        <w:rFonts w:ascii="Courier New" w:hAnsi="Courier New" w:cs="Courier New" w:hint="default"/>
+      </w:rPr>
+    </w:lvl>
+    <w:lvl w:ilvl="8" w:tplc="0C0C0005" w:tentative="1">
+      <w:start w:val="1"/>
+      <w:numFmt w:val="bullet"/>
+      <w:lvlText w:val=""/>
+      <w:lvlJc w:val="left"/>
+      <w:pPr>
+        <w:ind w:left="7190" w:hanging="360"/>
+      </w:pPr>
+      <w:rPr>
+        <w:rFonts w:ascii="Wingdings" w:hAnsi="Wingdings" w:hint="default"/>
+      </w:rPr>
+    </w:lvl>
+  </w:abstractNum>
+  <w:abstractNum w:abstractNumId="4">
     <w:nsid w:val="5C102068"/>
     <w:multiLevelType w:val="hybridMultilevel"/>
     <w:tmpl w:val="F974A3E4"/>
@@ -485,10 +1168,19 @@
     </w:lvl>
   </w:abstractNum>
   <w:num w:numId="1">
+    <w:abstractNumId w:val="1"/>
+  </w:num>
+  <w:num w:numId="2">
+    <w:abstractNumId w:val="4"/>
+  </w:num>
+  <w:num w:numId="3">
     <w:abstractNumId w:val="0"/>
   </w:num>
-  <w:num w:numId="2">
-    <w:abstractNumId w:val="1"/>
+  <w:num w:numId="4">
+    <w:abstractNumId w:val="3"/>
+  </w:num>
+  <w:num w:numId="5">
+    <w:abstractNumId w:val="2"/>
   </w:num>
 </w:numbering>
 </file>
@@ -654,6 +1346,99 @@
     <w:qFormat/>
     <w:rsid w:val="006A32AE"/>
   </w:style>
+  <w:style w:type="paragraph" w:styleId="Titre1">
+    <w:name w:val="heading 1"/>
+    <w:basedOn w:val="Normal"/>
+    <w:next w:val="Normal"/>
+    <w:link w:val="Titre1Car"/>
+    <w:uiPriority w:val="9"/>
+    <w:qFormat/>
+    <w:rsid w:val="001E4BBD"/>
+    <w:pPr>
+      <w:keepNext/>
+      <w:keepLines/>
+      <w:spacing w:before="480" w:after="0"/>
+      <w:outlineLvl w:val="0"/>
+    </w:pPr>
+    <w:rPr>
+      <w:rFonts w:asciiTheme="majorHAnsi" w:eastAsiaTheme="majorEastAsia" w:hAnsiTheme="majorHAnsi" w:cstheme="majorBidi"/>
+      <w:b/>
+      <w:bCs/>
+      <w:color w:val="365F91" w:themeColor="accent1" w:themeShade="BF"/>
+      <w:sz w:val="28"/>
+      <w:szCs w:val="28"/>
+    </w:rPr>
+  </w:style>
+  <w:style w:type="paragraph" w:styleId="Titre2">
+    <w:name w:val="heading 2"/>
+    <w:basedOn w:val="Normal"/>
+    <w:next w:val="Normal"/>
+    <w:link w:val="Titre2Car"/>
+    <w:uiPriority w:val="9"/>
+    <w:unhideWhenUsed/>
+    <w:qFormat/>
+    <w:rsid w:val="001E4BBD"/>
+    <w:pPr>
+      <w:keepNext/>
+      <w:keepLines/>
+      <w:spacing w:before="200" w:after="0"/>
+      <w:outlineLvl w:val="1"/>
+    </w:pPr>
+    <w:rPr>
+      <w:rFonts w:asciiTheme="majorHAnsi" w:eastAsiaTheme="majorEastAsia" w:hAnsiTheme="majorHAnsi" w:cstheme="majorBidi"/>
+      <w:b/>
+      <w:bCs/>
+      <w:color w:val="4F81BD" w:themeColor="accent1"/>
+      <w:sz w:val="26"/>
+      <w:szCs w:val="26"/>
+    </w:rPr>
+  </w:style>
+  <w:style w:type="paragraph" w:styleId="Titre3">
+    <w:name w:val="heading 3"/>
+    <w:basedOn w:val="Normal"/>
+    <w:next w:val="Normal"/>
+    <w:link w:val="Titre3Car"/>
+    <w:uiPriority w:val="9"/>
+    <w:unhideWhenUsed/>
+    <w:qFormat/>
+    <w:rsid w:val="00677CDC"/>
+    <w:pPr>
+      <w:keepNext/>
+      <w:keepLines/>
+      <w:spacing w:before="200" w:after="0"/>
+      <w:outlineLvl w:val="2"/>
+    </w:pPr>
+    <w:rPr>
+      <w:rFonts w:asciiTheme="majorHAnsi" w:eastAsiaTheme="majorEastAsia" w:hAnsiTheme="majorHAnsi" w:cstheme="majorBidi"/>
+      <w:b/>
+      <w:bCs/>
+      <w:color w:val="4F81BD" w:themeColor="accent1"/>
+    </w:rPr>
+  </w:style>
+  <w:style w:type="paragraph" w:styleId="Titre4">
+    <w:name w:val="heading 4"/>
+    <w:basedOn w:val="Normal"/>
+    <w:next w:val="Normal"/>
+    <w:link w:val="Titre4Car"/>
+    <w:uiPriority w:val="9"/>
+    <w:unhideWhenUsed/>
+    <w:qFormat/>
+    <w:rsid w:val="000C3863"/>
+    <w:pPr>
+      <w:keepNext/>
+      <w:keepLines/>
+      <w:spacing w:before="200" w:after="0"/>
+      <w:outlineLvl w:val="3"/>
+    </w:pPr>
+    <w:rPr>
+      <w:rFonts w:asciiTheme="majorHAnsi" w:eastAsiaTheme="majorEastAsia" w:hAnsiTheme="majorHAnsi" w:cstheme="majorBidi"/>
+      <w:b/>
+      <w:bCs/>
+      <w:i/>
+      <w:iCs/>
+      <w:color w:val="4F81BD" w:themeColor="accent1"/>
+    </w:rPr>
+  </w:style>
   <w:style w:type="character" w:default="1" w:styleId="Policepardfaut">
     <w:name w:val="Default Paragraph Font"/>
     <w:uiPriority w:val="1"/>
@@ -692,6 +1477,64 @@
       <w:ind w:left="720"/>
       <w:contextualSpacing/>
     </w:pPr>
+  </w:style>
+  <w:style w:type="character" w:customStyle="1" w:styleId="Titre1Car">
+    <w:name w:val="Titre 1 Car"/>
+    <w:basedOn w:val="Policepardfaut"/>
+    <w:link w:val="Titre1"/>
+    <w:uiPriority w:val="9"/>
+    <w:rsid w:val="001E4BBD"/>
+    <w:rPr>
+      <w:rFonts w:asciiTheme="majorHAnsi" w:eastAsiaTheme="majorEastAsia" w:hAnsiTheme="majorHAnsi" w:cstheme="majorBidi"/>
+      <w:b/>
+      <w:bCs/>
+      <w:color w:val="365F91" w:themeColor="accent1" w:themeShade="BF"/>
+      <w:sz w:val="28"/>
+      <w:szCs w:val="28"/>
+    </w:rPr>
+  </w:style>
+  <w:style w:type="character" w:customStyle="1" w:styleId="Titre2Car">
+    <w:name w:val="Titre 2 Car"/>
+    <w:basedOn w:val="Policepardfaut"/>
+    <w:link w:val="Titre2"/>
+    <w:uiPriority w:val="9"/>
+    <w:rsid w:val="001E4BBD"/>
+    <w:rPr>
+      <w:rFonts w:asciiTheme="majorHAnsi" w:eastAsiaTheme="majorEastAsia" w:hAnsiTheme="majorHAnsi" w:cstheme="majorBidi"/>
+      <w:b/>
+      <w:bCs/>
+      <w:color w:val="4F81BD" w:themeColor="accent1"/>
+      <w:sz w:val="26"/>
+      <w:szCs w:val="26"/>
+    </w:rPr>
+  </w:style>
+  <w:style w:type="character" w:customStyle="1" w:styleId="Titre3Car">
+    <w:name w:val="Titre 3 Car"/>
+    <w:basedOn w:val="Policepardfaut"/>
+    <w:link w:val="Titre3"/>
+    <w:uiPriority w:val="9"/>
+    <w:rsid w:val="00677CDC"/>
+    <w:rPr>
+      <w:rFonts w:asciiTheme="majorHAnsi" w:eastAsiaTheme="majorEastAsia" w:hAnsiTheme="majorHAnsi" w:cstheme="majorBidi"/>
+      <w:b/>
+      <w:bCs/>
+      <w:color w:val="4F81BD" w:themeColor="accent1"/>
+    </w:rPr>
+  </w:style>
+  <w:style w:type="character" w:customStyle="1" w:styleId="Titre4Car">
+    <w:name w:val="Titre 4 Car"/>
+    <w:basedOn w:val="Policepardfaut"/>
+    <w:link w:val="Titre4"/>
+    <w:uiPriority w:val="9"/>
+    <w:rsid w:val="000C3863"/>
+    <w:rPr>
+      <w:rFonts w:asciiTheme="majorHAnsi" w:eastAsiaTheme="majorEastAsia" w:hAnsiTheme="majorHAnsi" w:cstheme="majorBidi"/>
+      <w:b/>
+      <w:bCs/>
+      <w:i/>
+      <w:iCs/>
+      <w:color w:val="4F81BD" w:themeColor="accent1"/>
+    </w:rPr>
   </w:style>
 </w:styles>
 </file>

</xml_diff>